<commit_message>
Ajout de la page de garde
</commit_message>
<xml_diff>
--- a/R18_CHEVALLIERPICHONMAXIME.docx
+++ b/R18_CHEVALLIERPICHONMAXIME.docx
@@ -2,18 +2,658 @@
 <file path=word/document.xml><?xml version="1.0" encoding="utf-8"?>
 <w:document xmlns:wpc="http://schemas.microsoft.com/office/word/2010/wordprocessingCanvas" xmlns:mc="http://schemas.openxmlformats.org/markup-compatibility/2006" xmlns:o="urn:schemas-microsoft-com:office:office" xmlns:r="http://schemas.openxmlformats.org/officeDocument/2006/relationships" xmlns:m="http://schemas.openxmlformats.org/officeDocument/2006/math" xmlns:v="urn:schemas-microsoft-com:vml" xmlns:wp14="http://schemas.microsoft.com/office/word/2010/wordprocessingDrawing" xmlns:wp="http://schemas.openxmlformats.org/drawingml/2006/wordprocessingDrawing" xmlns:w10="urn:schemas-microsoft-com:office:word" xmlns:w="http://schemas.openxmlformats.org/wordprocessingml/2006/main" xmlns:w14="http://schemas.microsoft.com/office/word/2010/wordml" xmlns:wpg="http://schemas.microsoft.com/office/word/2010/wordprocessingGroup" xmlns:wpi="http://schemas.microsoft.com/office/word/2010/wordprocessingInk" xmlns:wne="http://schemas.microsoft.com/office/word/2006/wordml" xmlns:wps="http://schemas.microsoft.com/office/word/2010/wordprocessingShape" mc:Ignorable="w14 wp14">
   <w:body>
+    <w:tbl>
+      <w:tblPr>
+        <w:tblStyle w:val="Grilledutableau"/>
+        <w:tblW w:w="0" w:type="auto"/>
+        <w:tblLook w:val="04A0" w:firstRow="1" w:lastRow="0" w:firstColumn="1" w:lastColumn="0" w:noHBand="0" w:noVBand="1"/>
+      </w:tblPr>
+      <w:tblGrid>
+        <w:gridCol w:w="9211"/>
+      </w:tblGrid>
+      <w:tr>
+        <w:trPr>
+          <w:trHeight w:val="5665"/>
+        </w:trPr>
+        <w:tc>
+          <w:tcPr>
+            <w:tcW w:w="9211" w:type="dxa"/>
+          </w:tcPr>
+          <w:p>
+            <w:pPr>
+              <w:rPr>
+                <w:rFonts w:asciiTheme="minorHAnsi" w:hAnsiTheme="minorHAnsi" w:cstheme="minorHAnsi"/>
+                <w:szCs w:val="24"/>
+              </w:rPr>
+            </w:pPr>
+            <w:r>
+              <w:rPr>
+                <w:rFonts w:asciiTheme="minorHAnsi" w:hAnsiTheme="minorHAnsi" w:cstheme="minorHAnsi"/>
+                <w:szCs w:val="24"/>
+              </w:rPr>
+              <w:t>CHEVALLIER-PICHON MAXIME</w:t>
+            </w:r>
+          </w:p>
+          <w:p>
+            <w:pPr>
+              <w:rPr>
+                <w:rFonts w:asciiTheme="minorHAnsi" w:hAnsiTheme="minorHAnsi" w:cstheme="minorHAnsi"/>
+                <w:szCs w:val="24"/>
+              </w:rPr>
+            </w:pPr>
+            <w:r>
+              <w:rPr>
+                <w:rFonts w:asciiTheme="minorHAnsi" w:hAnsiTheme="minorHAnsi" w:cstheme="minorHAnsi"/>
+                <w:szCs w:val="24"/>
+              </w:rPr>
+              <w:t>CYCLE I</w:t>
+            </w:r>
+            <w:r>
+              <w:rPr>
+                <w:rFonts w:asciiTheme="minorHAnsi" w:hAnsiTheme="minorHAnsi" w:cstheme="minorHAnsi"/>
+                <w:szCs w:val="24"/>
+              </w:rPr>
+              <w:t>NGÉNIERIE INFORMATIQUE</w:t>
+            </w:r>
+            <w:r>
+              <w:rPr>
+                <w:rFonts w:asciiTheme="minorHAnsi" w:hAnsiTheme="minorHAnsi" w:cstheme="minorHAnsi"/>
+                <w:szCs w:val="24"/>
+              </w:rPr>
+              <w:t xml:space="preserve"> – 4</w:t>
+            </w:r>
+            <w:r>
+              <w:rPr>
+                <w:rFonts w:asciiTheme="minorHAnsi" w:hAnsiTheme="minorHAnsi" w:cstheme="minorHAnsi"/>
+                <w:szCs w:val="24"/>
+                <w:vertAlign w:val="superscript"/>
+              </w:rPr>
+              <w:t>ème</w:t>
+            </w:r>
+            <w:r>
+              <w:rPr>
+                <w:rFonts w:asciiTheme="minorHAnsi" w:hAnsiTheme="minorHAnsi" w:cstheme="minorHAnsi"/>
+                <w:szCs w:val="24"/>
+              </w:rPr>
+              <w:t xml:space="preserve"> année</w:t>
+            </w:r>
+          </w:p>
+          <w:p>
+            <w:pPr>
+              <w:rPr>
+                <w:rFonts w:asciiTheme="minorHAnsi" w:hAnsiTheme="minorHAnsi" w:cstheme="minorHAnsi"/>
+                <w:szCs w:val="24"/>
+              </w:rPr>
+            </w:pPr>
+          </w:p>
+        </w:tc>
+      </w:tr>
+      <w:tr>
+        <w:trPr>
+          <w:trHeight w:val="3251"/>
+        </w:trPr>
+        <w:tc>
+          <w:tcPr>
+            <w:tcW w:w="9211" w:type="dxa"/>
+          </w:tcPr>
+          <w:p>
+            <w:pPr>
+              <w:jc w:val="center"/>
+              <w:rPr>
+                <w:rFonts w:asciiTheme="minorHAnsi" w:hAnsiTheme="minorHAnsi" w:cstheme="minorHAnsi"/>
+                <w:szCs w:val="24"/>
+              </w:rPr>
+            </w:pPr>
+            <w:r>
+              <w:rPr>
+                <w:rFonts w:asciiTheme="minorHAnsi" w:hAnsiTheme="minorHAnsi" w:cstheme="minorHAnsi"/>
+                <w:sz w:val="40"/>
+                <w:szCs w:val="24"/>
+              </w:rPr>
+              <w:t xml:space="preserve">RAPPORT D’ACTIVITÉ </w:t>
+            </w:r>
+            <w:r>
+              <w:rPr>
+                <w:rFonts w:asciiTheme="minorHAnsi" w:hAnsiTheme="minorHAnsi" w:cstheme="minorHAnsi"/>
+                <w:sz w:val="40"/>
+                <w:szCs w:val="24"/>
+              </w:rPr>
+              <w:br/>
+            </w:r>
+            <w:r>
+              <w:rPr>
+                <w:rFonts w:asciiTheme="minorHAnsi" w:hAnsiTheme="minorHAnsi" w:cstheme="minorHAnsi"/>
+                <w:i/>
+                <w:color w:val="7F7F7F" w:themeColor="text1" w:themeTint="80"/>
+                <w:sz w:val="36"/>
+                <w:szCs w:val="24"/>
+              </w:rPr>
+              <w:t>[TITRE DU PROJET PRINCIPAL]</w:t>
+            </w:r>
+          </w:p>
+        </w:tc>
+      </w:tr>
+      <w:tr>
+        <w:trPr>
+          <w:trHeight w:val="4422"/>
+        </w:trPr>
+        <w:tc>
+          <w:tcPr>
+            <w:tcW w:w="9211" w:type="dxa"/>
+          </w:tcPr>
+          <w:p>
+            <w:pPr>
+              <w:rPr>
+                <w:rFonts w:asciiTheme="minorHAnsi" w:hAnsiTheme="minorHAnsi" w:cstheme="minorHAnsi"/>
+                <w:szCs w:val="24"/>
+              </w:rPr>
+            </w:pPr>
+          </w:p>
+          <w:p>
+            <w:pPr>
+              <w:rPr>
+                <w:rFonts w:asciiTheme="minorHAnsi" w:hAnsiTheme="minorHAnsi" w:cstheme="minorHAnsi"/>
+                <w:szCs w:val="24"/>
+              </w:rPr>
+            </w:pPr>
+          </w:p>
+          <w:p>
+            <w:pPr>
+              <w:rPr>
+                <w:rFonts w:asciiTheme="minorHAnsi" w:hAnsiTheme="minorHAnsi" w:cstheme="minorHAnsi"/>
+                <w:szCs w:val="24"/>
+              </w:rPr>
+            </w:pPr>
+          </w:p>
+          <w:p>
+            <w:pPr>
+              <w:rPr>
+                <w:rFonts w:asciiTheme="minorHAnsi" w:hAnsiTheme="minorHAnsi" w:cstheme="minorHAnsi"/>
+                <w:szCs w:val="24"/>
+              </w:rPr>
+            </w:pPr>
+          </w:p>
+          <w:p>
+            <w:pPr>
+              <w:rPr>
+                <w:rFonts w:asciiTheme="minorHAnsi" w:hAnsiTheme="minorHAnsi" w:cstheme="minorHAnsi"/>
+                <w:szCs w:val="24"/>
+              </w:rPr>
+            </w:pPr>
+          </w:p>
+          <w:p>
+            <w:pPr>
+              <w:rPr>
+                <w:rFonts w:asciiTheme="minorHAnsi" w:hAnsiTheme="minorHAnsi" w:cstheme="minorHAnsi"/>
+                <w:szCs w:val="24"/>
+              </w:rPr>
+            </w:pPr>
+          </w:p>
+          <w:tbl>
+            <w:tblPr>
+              <w:tblStyle w:val="Grilledutableau"/>
+              <w:tblW w:w="0" w:type="auto"/>
+              <w:tblLook w:val="04A0" w:firstRow="1" w:lastRow="0" w:firstColumn="1" w:lastColumn="0" w:noHBand="0" w:noVBand="1"/>
+            </w:tblPr>
+            <w:tblGrid>
+              <w:gridCol w:w="4496"/>
+              <w:gridCol w:w="4489"/>
+            </w:tblGrid>
+            <w:tr>
+              <w:tc>
+                <w:tcPr>
+                  <w:tcW w:w="4605" w:type="dxa"/>
+                  <w:vAlign w:val="center"/>
+                </w:tcPr>
+                <w:p>
+                  <w:pPr>
+                    <w:jc w:val="center"/>
+                    <w:rPr>
+                      <w:rFonts w:asciiTheme="minorHAnsi" w:hAnsiTheme="minorHAnsi" w:cstheme="minorHAnsi"/>
+                      <w:szCs w:val="24"/>
+                    </w:rPr>
+                  </w:pPr>
+                  <w:r>
+                    <w:rPr>
+                      <w:rFonts w:asciiTheme="minorHAnsi" w:hAnsiTheme="minorHAnsi" w:cstheme="minorHAnsi"/>
+                      <w:noProof/>
+                      <w:szCs w:val="24"/>
+                      <w:lang w:eastAsia="fr-FR"/>
+                    </w:rPr>
+                    <w:drawing>
+                      <wp:inline distT="0" distB="0" distL="0" distR="0" wp14:anchorId="365F16D7" wp14:editId="78FC10C4">
+                        <wp:extent cx="1965278" cy="1086075"/>
+                        <wp:effectExtent l="0" t="0" r="0" b="0"/>
+                        <wp:docPr id="1" name="Image 1"/>
+                        <wp:cNvGraphicFramePr>
+                          <a:graphicFrameLocks xmlns:a="http://schemas.openxmlformats.org/drawingml/2006/main" noChangeAspect="1"/>
+                        </wp:cNvGraphicFramePr>
+                        <a:graphic xmlns:a="http://schemas.openxmlformats.org/drawingml/2006/main">
+                          <a:graphicData uri="http://schemas.openxmlformats.org/drawingml/2006/picture">
+                            <pic:pic xmlns:pic="http://schemas.openxmlformats.org/drawingml/2006/picture">
+                              <pic:nvPicPr>
+                                <pic:cNvPr id="0" name="logo-epsi.jpg"/>
+                                <pic:cNvPicPr/>
+                              </pic:nvPicPr>
+                              <pic:blipFill>
+                                <a:blip r:embed="rId8">
+                                  <a:extLst>
+                                    <a:ext uri="{28A0092B-C50C-407E-A947-70E740481C1C}">
+                                      <a14:useLocalDpi xmlns:a14="http://schemas.microsoft.com/office/drawing/2010/main" val="0"/>
+                                    </a:ext>
+                                  </a:extLst>
+                                </a:blip>
+                                <a:stretch>
+                                  <a:fillRect/>
+                                </a:stretch>
+                              </pic:blipFill>
+                              <pic:spPr>
+                                <a:xfrm>
+                                  <a:off x="0" y="0"/>
+                                  <a:ext cx="1966823" cy="1086929"/>
+                                </a:xfrm>
+                                <a:prstGeom prst="rect">
+                                  <a:avLst/>
+                                </a:prstGeom>
+                              </pic:spPr>
+                            </pic:pic>
+                          </a:graphicData>
+                        </a:graphic>
+                      </wp:inline>
+                    </w:drawing>
+                  </w:r>
+                </w:p>
+              </w:tc>
+              <w:tc>
+                <w:tcPr>
+                  <w:tcW w:w="4606" w:type="dxa"/>
+                  <w:vAlign w:val="center"/>
+                </w:tcPr>
+                <w:p>
+                  <w:pPr>
+                    <w:jc w:val="center"/>
+                    <w:rPr>
+                      <w:rFonts w:asciiTheme="minorHAnsi" w:hAnsiTheme="minorHAnsi" w:cstheme="minorHAnsi"/>
+                      <w:szCs w:val="24"/>
+                    </w:rPr>
+                  </w:pPr>
+                  <w:r>
+                    <w:rPr>
+                      <w:rFonts w:asciiTheme="minorHAnsi" w:hAnsiTheme="minorHAnsi" w:cstheme="minorHAnsi"/>
+                      <w:noProof/>
+                      <w:szCs w:val="24"/>
+                      <w:lang w:eastAsia="fr-FR"/>
+                    </w:rPr>
+                    <w:drawing>
+                      <wp:inline distT="0" distB="0" distL="0" distR="0" wp14:anchorId="404EED81" wp14:editId="2EFA3C17">
+                        <wp:extent cx="1896785" cy="903331"/>
+                        <wp:effectExtent l="0" t="0" r="8255" b="0"/>
+                        <wp:docPr id="2" name="Image 2"/>
+                        <wp:cNvGraphicFramePr>
+                          <a:graphicFrameLocks xmlns:a="http://schemas.openxmlformats.org/drawingml/2006/main" noChangeAspect="1"/>
+                        </wp:cNvGraphicFramePr>
+                        <a:graphic xmlns:a="http://schemas.openxmlformats.org/drawingml/2006/main">
+                          <a:graphicData uri="http://schemas.openxmlformats.org/drawingml/2006/picture">
+                            <pic:pic xmlns:pic="http://schemas.openxmlformats.org/drawingml/2006/picture">
+                              <pic:nvPicPr>
+                                <pic:cNvPr id="0" name="logo-pole-emploi.png"/>
+                                <pic:cNvPicPr/>
+                              </pic:nvPicPr>
+                              <pic:blipFill>
+                                <a:blip r:embed="rId9" cstate="print">
+                                  <a:extLst>
+                                    <a:ext uri="{28A0092B-C50C-407E-A947-70E740481C1C}">
+                                      <a14:useLocalDpi xmlns:a14="http://schemas.microsoft.com/office/drawing/2010/main" val="0"/>
+                                    </a:ext>
+                                  </a:extLst>
+                                </a:blip>
+                                <a:stretch>
+                                  <a:fillRect/>
+                                </a:stretch>
+                              </pic:blipFill>
+                              <pic:spPr>
+                                <a:xfrm>
+                                  <a:off x="0" y="0"/>
+                                  <a:ext cx="1910141" cy="909692"/>
+                                </a:xfrm>
+                                <a:prstGeom prst="rect">
+                                  <a:avLst/>
+                                </a:prstGeom>
+                              </pic:spPr>
+                            </pic:pic>
+                          </a:graphicData>
+                        </a:graphic>
+                      </wp:inline>
+                    </w:drawing>
+                  </w:r>
+                </w:p>
+              </w:tc>
+            </w:tr>
+            <w:tr>
+              <w:tc>
+                <w:tcPr>
+                  <w:tcW w:w="4605" w:type="dxa"/>
+                  <w:vAlign w:val="center"/>
+                </w:tcPr>
+                <w:p>
+                  <w:pPr>
+                    <w:jc w:val="center"/>
+                    <w:rPr>
+                      <w:rFonts w:asciiTheme="minorHAnsi" w:hAnsiTheme="minorHAnsi" w:cstheme="minorHAnsi"/>
+                      <w:szCs w:val="24"/>
+                    </w:rPr>
+                  </w:pPr>
+                  <w:r>
+                    <w:rPr>
+                      <w:rFonts w:asciiTheme="minorHAnsi" w:hAnsiTheme="minorHAnsi" w:cstheme="minorHAnsi"/>
+                      <w:szCs w:val="24"/>
+                    </w:rPr>
+                    <w:t>EPSI BORDEAUX</w:t>
+                  </w:r>
+                  <w:r>
+                    <w:rPr>
+                      <w:rFonts w:asciiTheme="minorHAnsi" w:hAnsiTheme="minorHAnsi" w:cstheme="minorHAnsi"/>
+                      <w:szCs w:val="24"/>
+                    </w:rPr>
+                    <w:br/>
+                    <w:t>144 RUE LUCIEN FAURE</w:t>
+                  </w:r>
+                  <w:r>
+                    <w:rPr>
+                      <w:rFonts w:asciiTheme="minorHAnsi" w:hAnsiTheme="minorHAnsi" w:cstheme="minorHAnsi"/>
+                      <w:szCs w:val="24"/>
+                    </w:rPr>
+                    <w:br/>
+                    <w:t>33000 BORDEAUX</w:t>
+                  </w:r>
+                </w:p>
+              </w:tc>
+              <w:tc>
+                <w:tcPr>
+                  <w:tcW w:w="4606" w:type="dxa"/>
+                  <w:vAlign w:val="center"/>
+                </w:tcPr>
+                <w:p>
+                  <w:pPr>
+                    <w:jc w:val="center"/>
+                    <w:rPr>
+                      <w:rFonts w:asciiTheme="minorHAnsi" w:hAnsiTheme="minorHAnsi" w:cstheme="minorHAnsi"/>
+                      <w:szCs w:val="24"/>
+                    </w:rPr>
+                  </w:pPr>
+                  <w:r>
+                    <w:rPr>
+                      <w:rFonts w:asciiTheme="minorHAnsi" w:hAnsiTheme="minorHAnsi" w:cstheme="minorHAnsi"/>
+                      <w:szCs w:val="24"/>
+                    </w:rPr>
+                    <w:t>PÔLE EMPLOI</w:t>
+                  </w:r>
+                </w:p>
+                <w:p>
+                  <w:pPr>
+                    <w:jc w:val="center"/>
+                    <w:rPr>
+                      <w:rFonts w:asciiTheme="minorHAnsi" w:hAnsiTheme="minorHAnsi" w:cstheme="minorHAnsi"/>
+                      <w:szCs w:val="24"/>
+                    </w:rPr>
+                  </w:pPr>
+                  <w:r>
+                    <w:rPr>
+                      <w:rFonts w:asciiTheme="minorHAnsi" w:hAnsiTheme="minorHAnsi" w:cstheme="minorHAnsi"/>
+                      <w:szCs w:val="24"/>
+                    </w:rPr>
+                    <w:t>33B ALLÉE DE MÉGÉVIE</w:t>
+                  </w:r>
+                  <w:r>
+                    <w:rPr>
+                      <w:rFonts w:asciiTheme="minorHAnsi" w:hAnsiTheme="minorHAnsi" w:cstheme="minorHAnsi"/>
+                      <w:szCs w:val="24"/>
+                    </w:rPr>
+                    <w:br/>
+                    <w:t>33170 GRADIGNAN</w:t>
+                  </w:r>
+                </w:p>
+              </w:tc>
+            </w:tr>
+          </w:tbl>
+          <w:p>
+            <w:pPr>
+              <w:rPr>
+                <w:rFonts w:asciiTheme="minorHAnsi" w:hAnsiTheme="minorHAnsi" w:cstheme="minorHAnsi"/>
+                <w:szCs w:val="24"/>
+              </w:rPr>
+            </w:pPr>
+          </w:p>
+        </w:tc>
+      </w:tr>
+    </w:tbl>
     <w:p>
+      <w:pPr>
+        <w:rPr>
+          <w:rFonts w:asciiTheme="minorHAnsi" w:hAnsiTheme="minorHAnsi" w:cstheme="minorHAnsi"/>
+          <w:i/>
+          <w:color w:val="7F7F7F" w:themeColor="text1" w:themeTint="80"/>
+          <w:szCs w:val="24"/>
+        </w:rPr>
+      </w:pPr>
+    </w:p>
+    <w:p>
+      <w:pPr>
+        <w:rPr>
+          <w:rFonts w:asciiTheme="minorHAnsi" w:hAnsiTheme="minorHAnsi" w:cstheme="minorHAnsi"/>
+          <w:szCs w:val="24"/>
+        </w:rPr>
+      </w:pPr>
+      <w:r>
+        <w:rPr>
+          <w:rFonts w:asciiTheme="minorHAnsi" w:hAnsiTheme="minorHAnsi" w:cstheme="minorHAnsi"/>
+          <w:szCs w:val="24"/>
+        </w:rPr>
+        <w:br w:type="page"/>
+      </w:r>
       <w:bookmarkStart w:id="0" w:name="_GoBack"/>
       <w:bookmarkEnd w:id="0"/>
     </w:p>
+    <w:p>
+      <w:pPr>
+        <w:spacing w:line="240" w:lineRule="auto"/>
+        <w:rPr>
+          <w:rFonts w:asciiTheme="minorHAnsi" w:hAnsiTheme="minorHAnsi" w:cstheme="minorHAnsi"/>
+          <w:szCs w:val="24"/>
+        </w:rPr>
+      </w:pPr>
+    </w:p>
     <w:sectPr>
-      <w:pgSz w:w="11906" w:h="16838"/>
-      <w:pgMar w:top="1417" w:right="1417" w:bottom="1417" w:left="1417" w:header="708" w:footer="708" w:gutter="0"/>
+      <w:headerReference w:type="default" r:id="rId10"/>
+      <w:footerReference w:type="default" r:id="rId11"/>
+      <w:pgSz w:w="11906" w:h="16838" w:code="9"/>
+      <w:pgMar w:top="1701" w:right="1134" w:bottom="1701" w:left="1701" w:header="709" w:footer="709" w:gutter="0"/>
+      <w:pgNumType w:start="0"/>
       <w:cols w:space="708"/>
       <w:docGrid w:linePitch="360"/>
     </w:sectPr>
   </w:body>
 </w:document>
+</file>
+
+<file path=word/endnotes.xml><?xml version="1.0" encoding="utf-8"?>
+<w:endnotes xmlns:wpc="http://schemas.microsoft.com/office/word/2010/wordprocessingCanvas" xmlns:mc="http://schemas.openxmlformats.org/markup-compatibility/2006" xmlns:o="urn:schemas-microsoft-com:office:office" xmlns:r="http://schemas.openxmlformats.org/officeDocument/2006/relationships" xmlns:m="http://schemas.openxmlformats.org/officeDocument/2006/math" xmlns:v="urn:schemas-microsoft-com:vml" xmlns:wp14="http://schemas.microsoft.com/office/word/2010/wordprocessingDrawing" xmlns:wp="http://schemas.openxmlformats.org/drawingml/2006/wordprocessingDrawing" xmlns:w10="urn:schemas-microsoft-com:office:word" xmlns:w="http://schemas.openxmlformats.org/wordprocessingml/2006/main" xmlns:w14="http://schemas.microsoft.com/office/word/2010/wordml" xmlns:wpg="http://schemas.microsoft.com/office/word/2010/wordprocessingGroup" xmlns:wpi="http://schemas.microsoft.com/office/word/2010/wordprocessingInk" xmlns:wne="http://schemas.microsoft.com/office/word/2006/wordml" xmlns:wps="http://schemas.microsoft.com/office/word/2010/wordprocessingShape" mc:Ignorable="w14 wp14">
+  <w:endnote w:type="separator" w:id="-1">
+    <w:p>
+      <w:pPr>
+        <w:spacing w:after="0" w:line="240" w:lineRule="auto"/>
+      </w:pPr>
+      <w:r>
+        <w:separator/>
+      </w:r>
+    </w:p>
+  </w:endnote>
+  <w:endnote w:type="continuationSeparator" w:id="0">
+    <w:p>
+      <w:pPr>
+        <w:spacing w:after="0" w:line="240" w:lineRule="auto"/>
+      </w:pPr>
+      <w:r>
+        <w:continuationSeparator/>
+      </w:r>
+    </w:p>
+  </w:endnote>
+</w:endnotes>
+</file>
+
+<file path=word/footer1.xml><?xml version="1.0" encoding="utf-8"?>
+<w:ftr xmlns:wpc="http://schemas.microsoft.com/office/word/2010/wordprocessingCanvas" xmlns:mc="http://schemas.openxmlformats.org/markup-compatibility/2006" xmlns:o="urn:schemas-microsoft-com:office:office" xmlns:r="http://schemas.openxmlformats.org/officeDocument/2006/relationships" xmlns:m="http://schemas.openxmlformats.org/officeDocument/2006/math" xmlns:v="urn:schemas-microsoft-com:vml" xmlns:wp14="http://schemas.microsoft.com/office/word/2010/wordprocessingDrawing" xmlns:wp="http://schemas.openxmlformats.org/drawingml/2006/wordprocessingDrawing" xmlns:w10="urn:schemas-microsoft-com:office:word" xmlns:w="http://schemas.openxmlformats.org/wordprocessingml/2006/main" xmlns:w14="http://schemas.microsoft.com/office/word/2010/wordml" xmlns:wpg="http://schemas.microsoft.com/office/word/2010/wordprocessingGroup" xmlns:wpi="http://schemas.microsoft.com/office/word/2010/wordprocessingInk" xmlns:wne="http://schemas.microsoft.com/office/word/2006/wordml" xmlns:wps="http://schemas.microsoft.com/office/word/2010/wordprocessingShape" mc:Ignorable="w14 wp14">
+  <w:sdt>
+    <w:sdtPr>
+      <w:id w:val="923304596"/>
+      <w:docPartObj>
+        <w:docPartGallery w:val="Page Numbers (Bottom of Page)"/>
+        <w:docPartUnique/>
+      </w:docPartObj>
+    </w:sdtPr>
+    <w:sdtContent>
+      <w:p>
+        <w:pPr>
+          <w:pStyle w:val="Pieddepage"/>
+          <w:jc w:val="right"/>
+        </w:pPr>
+        <w:r>
+          <w:fldChar w:fldCharType="begin"/>
+        </w:r>
+        <w:r>
+          <w:instrText>PAGE   \* MERGEFORMAT</w:instrText>
+        </w:r>
+        <w:r>
+          <w:fldChar w:fldCharType="separate"/>
+        </w:r>
+        <w:r>
+          <w:rPr>
+            <w:noProof/>
+          </w:rPr>
+          <w:t>1</w:t>
+        </w:r>
+        <w:r>
+          <w:fldChar w:fldCharType="end"/>
+        </w:r>
+      </w:p>
+    </w:sdtContent>
+  </w:sdt>
+  <w:p>
+    <w:pPr>
+      <w:pStyle w:val="Pieddepage"/>
+    </w:pPr>
+    <w:r>
+      <w:t>EPSI Bordeaux</w:t>
+    </w:r>
+  </w:p>
+</w:ftr>
+</file>
+
+<file path=word/footnotes.xml><?xml version="1.0" encoding="utf-8"?>
+<w:footnotes xmlns:wpc="http://schemas.microsoft.com/office/word/2010/wordprocessingCanvas" xmlns:mc="http://schemas.openxmlformats.org/markup-compatibility/2006" xmlns:o="urn:schemas-microsoft-com:office:office" xmlns:r="http://schemas.openxmlformats.org/officeDocument/2006/relationships" xmlns:m="http://schemas.openxmlformats.org/officeDocument/2006/math" xmlns:v="urn:schemas-microsoft-com:vml" xmlns:wp14="http://schemas.microsoft.com/office/word/2010/wordprocessingDrawing" xmlns:wp="http://schemas.openxmlformats.org/drawingml/2006/wordprocessingDrawing" xmlns:w10="urn:schemas-microsoft-com:office:word" xmlns:w="http://schemas.openxmlformats.org/wordprocessingml/2006/main" xmlns:w14="http://schemas.microsoft.com/office/word/2010/wordml" xmlns:wpg="http://schemas.microsoft.com/office/word/2010/wordprocessingGroup" xmlns:wpi="http://schemas.microsoft.com/office/word/2010/wordprocessingInk" xmlns:wne="http://schemas.microsoft.com/office/word/2006/wordml" xmlns:wps="http://schemas.microsoft.com/office/word/2010/wordprocessingShape" mc:Ignorable="w14 wp14">
+  <w:footnote w:type="separator" w:id="-1">
+    <w:p>
+      <w:pPr>
+        <w:spacing w:after="0" w:line="240" w:lineRule="auto"/>
+      </w:pPr>
+      <w:r>
+        <w:separator/>
+      </w:r>
+    </w:p>
+  </w:footnote>
+  <w:footnote w:type="continuationSeparator" w:id="0">
+    <w:p>
+      <w:pPr>
+        <w:spacing w:after="0" w:line="240" w:lineRule="auto"/>
+      </w:pPr>
+      <w:r>
+        <w:continuationSeparator/>
+      </w:r>
+    </w:p>
+  </w:footnote>
+</w:footnotes>
+</file>
+
+<file path=word/header1.xml><?xml version="1.0" encoding="utf-8"?>
+<w:hdr xmlns:wpc="http://schemas.microsoft.com/office/word/2010/wordprocessingCanvas" xmlns:mc="http://schemas.openxmlformats.org/markup-compatibility/2006" xmlns:o="urn:schemas-microsoft-com:office:office" xmlns:r="http://schemas.openxmlformats.org/officeDocument/2006/relationships" xmlns:m="http://schemas.openxmlformats.org/officeDocument/2006/math" xmlns:v="urn:schemas-microsoft-com:vml" xmlns:wp14="http://schemas.microsoft.com/office/word/2010/wordprocessingDrawing" xmlns:wp="http://schemas.openxmlformats.org/drawingml/2006/wordprocessingDrawing" xmlns:w10="urn:schemas-microsoft-com:office:word" xmlns:w="http://schemas.openxmlformats.org/wordprocessingml/2006/main" xmlns:w14="http://schemas.microsoft.com/office/word/2010/wordml" xmlns:wpg="http://schemas.microsoft.com/office/word/2010/wordprocessingGroup" xmlns:wpi="http://schemas.microsoft.com/office/word/2010/wordprocessingInk" xmlns:wne="http://schemas.microsoft.com/office/word/2006/wordml" xmlns:wps="http://schemas.microsoft.com/office/word/2010/wordprocessingShape" mc:Ignorable="w14 wp14">
+  <w:tbl>
+    <w:tblPr>
+      <w:tblStyle w:val="Grilledutableau"/>
+      <w:tblW w:w="0" w:type="auto"/>
+      <w:tblLook w:val="04A0" w:firstRow="1" w:lastRow="0" w:firstColumn="1" w:lastColumn="0" w:noHBand="0" w:noVBand="1"/>
+    </w:tblPr>
+    <w:tblGrid>
+      <w:gridCol w:w="3070"/>
+      <w:gridCol w:w="3070"/>
+      <w:gridCol w:w="3071"/>
+    </w:tblGrid>
+    <w:tr>
+      <w:tc>
+        <w:tcPr>
+          <w:tcW w:w="3070" w:type="dxa"/>
+          <w:tcBorders>
+            <w:top w:val="nil"/>
+            <w:left w:val="nil"/>
+            <w:bottom w:val="nil"/>
+            <w:right w:val="nil"/>
+          </w:tcBorders>
+        </w:tcPr>
+        <w:p>
+          <w:pPr>
+            <w:pStyle w:val="En-tte"/>
+          </w:pPr>
+          <w:r>
+            <w:t>Rapport d’activité</w:t>
+          </w:r>
+        </w:p>
+      </w:tc>
+      <w:tc>
+        <w:tcPr>
+          <w:tcW w:w="3070" w:type="dxa"/>
+          <w:tcBorders>
+            <w:top w:val="nil"/>
+            <w:left w:val="nil"/>
+            <w:bottom w:val="nil"/>
+            <w:right w:val="nil"/>
+          </w:tcBorders>
+        </w:tcPr>
+        <w:p>
+          <w:pPr>
+            <w:pStyle w:val="En-tte"/>
+          </w:pPr>
+          <w:r>
+            <w:t>mardi 9 janvier 2018</w:t>
+          </w:r>
+        </w:p>
+      </w:tc>
+      <w:tc>
+        <w:tcPr>
+          <w:tcW w:w="3071" w:type="dxa"/>
+          <w:tcBorders>
+            <w:top w:val="nil"/>
+            <w:left w:val="nil"/>
+            <w:bottom w:val="nil"/>
+            <w:right w:val="nil"/>
+          </w:tcBorders>
+        </w:tcPr>
+        <w:p>
+          <w:pPr>
+            <w:pStyle w:val="En-tte"/>
+            <w:jc w:val="right"/>
+          </w:pPr>
+          <w:r>
+            <w:t>Maxime Chevallier-Pichon</w:t>
+          </w:r>
+        </w:p>
+      </w:tc>
+    </w:tr>
+  </w:tbl>
+  <w:p>
+    <w:pPr>
+      <w:pStyle w:val="En-tte"/>
+    </w:pPr>
+  </w:p>
+</w:hdr>
 </file>
 
 <file path=word/styles.xml><?xml version="1.0" encoding="utf-8"?>
@@ -175,6 +815,11 @@
   <w:style w:type="paragraph" w:default="1" w:styleId="Normal">
     <w:name w:val="Normal"/>
     <w:qFormat/>
+    <w:rsid w:val="002817B2"/>
+    <w:rPr>
+      <w:rFonts w:ascii="Calibri" w:hAnsi="Calibri"/>
+      <w:sz w:val="24"/>
+    </w:rPr>
   </w:style>
   <w:style w:type="character" w:default="1" w:styleId="Policepardfaut">
     <w:name w:val="Default Paragraph Font"/>
@@ -202,6 +847,107 @@
     <w:uiPriority w:val="99"/>
     <w:semiHidden/>
     <w:unhideWhenUsed/>
+  </w:style>
+  <w:style w:type="paragraph" w:styleId="En-tte">
+    <w:name w:val="header"/>
+    <w:basedOn w:val="Normal"/>
+    <w:link w:val="En-tteCar"/>
+    <w:uiPriority w:val="99"/>
+    <w:unhideWhenUsed/>
+    <w:rsid w:val="001C30D9"/>
+    <w:pPr>
+      <w:tabs>
+        <w:tab w:val="center" w:pos="4536"/>
+        <w:tab w:val="right" w:pos="9072"/>
+      </w:tabs>
+      <w:spacing w:after="0" w:line="240" w:lineRule="auto"/>
+    </w:pPr>
+  </w:style>
+  <w:style w:type="character" w:customStyle="1" w:styleId="En-tteCar">
+    <w:name w:val="En-tête Car"/>
+    <w:basedOn w:val="Policepardfaut"/>
+    <w:link w:val="En-tte"/>
+    <w:uiPriority w:val="99"/>
+    <w:rsid w:val="001C30D9"/>
+    <w:rPr>
+      <w:rFonts w:ascii="Calibri" w:hAnsi="Calibri"/>
+      <w:sz w:val="24"/>
+    </w:rPr>
+  </w:style>
+  <w:style w:type="paragraph" w:styleId="Pieddepage">
+    <w:name w:val="footer"/>
+    <w:basedOn w:val="Normal"/>
+    <w:link w:val="PieddepageCar"/>
+    <w:uiPriority w:val="99"/>
+    <w:unhideWhenUsed/>
+    <w:rsid w:val="001C30D9"/>
+    <w:pPr>
+      <w:tabs>
+        <w:tab w:val="center" w:pos="4536"/>
+        <w:tab w:val="right" w:pos="9072"/>
+      </w:tabs>
+      <w:spacing w:after="0" w:line="240" w:lineRule="auto"/>
+    </w:pPr>
+  </w:style>
+  <w:style w:type="character" w:customStyle="1" w:styleId="PieddepageCar">
+    <w:name w:val="Pied de page Car"/>
+    <w:basedOn w:val="Policepardfaut"/>
+    <w:link w:val="Pieddepage"/>
+    <w:uiPriority w:val="99"/>
+    <w:rsid w:val="001C30D9"/>
+    <w:rPr>
+      <w:rFonts w:ascii="Calibri" w:hAnsi="Calibri"/>
+      <w:sz w:val="24"/>
+    </w:rPr>
+  </w:style>
+  <w:style w:type="table" w:styleId="Grilledutableau">
+    <w:name w:val="Table Grid"/>
+    <w:basedOn w:val="TableauNormal"/>
+    <w:uiPriority w:val="59"/>
+    <w:rsid w:val="001C30D9"/>
+    <w:pPr>
+      <w:spacing w:after="0" w:line="240" w:lineRule="auto"/>
+    </w:pPr>
+    <w:tblPr>
+      <w:tblBorders>
+        <w:top w:val="single" w:sz="4" w:space="0" w:color="auto"/>
+        <w:left w:val="single" w:sz="4" w:space="0" w:color="auto"/>
+        <w:bottom w:val="single" w:sz="4" w:space="0" w:color="auto"/>
+        <w:right w:val="single" w:sz="4" w:space="0" w:color="auto"/>
+        <w:insideH w:val="single" w:sz="4" w:space="0" w:color="auto"/>
+        <w:insideV w:val="single" w:sz="4" w:space="0" w:color="auto"/>
+      </w:tblBorders>
+    </w:tblPr>
+  </w:style>
+  <w:style w:type="paragraph" w:styleId="Textedebulles">
+    <w:name w:val="Balloon Text"/>
+    <w:basedOn w:val="Normal"/>
+    <w:link w:val="TextedebullesCar"/>
+    <w:uiPriority w:val="99"/>
+    <w:semiHidden/>
+    <w:unhideWhenUsed/>
+    <w:rsid w:val="0041167F"/>
+    <w:pPr>
+      <w:spacing w:after="0" w:line="240" w:lineRule="auto"/>
+    </w:pPr>
+    <w:rPr>
+      <w:rFonts w:ascii="Tahoma" w:hAnsi="Tahoma" w:cs="Tahoma"/>
+      <w:sz w:val="16"/>
+      <w:szCs w:val="16"/>
+    </w:rPr>
+  </w:style>
+  <w:style w:type="character" w:customStyle="1" w:styleId="TextedebullesCar">
+    <w:name w:val="Texte de bulles Car"/>
+    <w:basedOn w:val="Policepardfaut"/>
+    <w:link w:val="Textedebulles"/>
+    <w:uiPriority w:val="99"/>
+    <w:semiHidden/>
+    <w:rsid w:val="0041167F"/>
+    <w:rPr>
+      <w:rFonts w:ascii="Tahoma" w:hAnsi="Tahoma" w:cs="Tahoma"/>
+      <w:sz w:val="16"/>
+      <w:szCs w:val="16"/>
+    </w:rPr>
   </w:style>
 </w:styles>
 </file>
@@ -365,6 +1111,11 @@
   <w:style w:type="paragraph" w:default="1" w:styleId="Normal">
     <w:name w:val="Normal"/>
     <w:qFormat/>
+    <w:rsid w:val="002817B2"/>
+    <w:rPr>
+      <w:rFonts w:ascii="Calibri" w:hAnsi="Calibri"/>
+      <w:sz w:val="24"/>
+    </w:rPr>
   </w:style>
   <w:style w:type="character" w:default="1" w:styleId="Policepardfaut">
     <w:name w:val="Default Paragraph Font"/>
@@ -392,6 +1143,107 @@
     <w:uiPriority w:val="99"/>
     <w:semiHidden/>
     <w:unhideWhenUsed/>
+  </w:style>
+  <w:style w:type="paragraph" w:styleId="En-tte">
+    <w:name w:val="header"/>
+    <w:basedOn w:val="Normal"/>
+    <w:link w:val="En-tteCar"/>
+    <w:uiPriority w:val="99"/>
+    <w:unhideWhenUsed/>
+    <w:rsid w:val="001C30D9"/>
+    <w:pPr>
+      <w:tabs>
+        <w:tab w:val="center" w:pos="4536"/>
+        <w:tab w:val="right" w:pos="9072"/>
+      </w:tabs>
+      <w:spacing w:after="0" w:line="240" w:lineRule="auto"/>
+    </w:pPr>
+  </w:style>
+  <w:style w:type="character" w:customStyle="1" w:styleId="En-tteCar">
+    <w:name w:val="En-tête Car"/>
+    <w:basedOn w:val="Policepardfaut"/>
+    <w:link w:val="En-tte"/>
+    <w:uiPriority w:val="99"/>
+    <w:rsid w:val="001C30D9"/>
+    <w:rPr>
+      <w:rFonts w:ascii="Calibri" w:hAnsi="Calibri"/>
+      <w:sz w:val="24"/>
+    </w:rPr>
+  </w:style>
+  <w:style w:type="paragraph" w:styleId="Pieddepage">
+    <w:name w:val="footer"/>
+    <w:basedOn w:val="Normal"/>
+    <w:link w:val="PieddepageCar"/>
+    <w:uiPriority w:val="99"/>
+    <w:unhideWhenUsed/>
+    <w:rsid w:val="001C30D9"/>
+    <w:pPr>
+      <w:tabs>
+        <w:tab w:val="center" w:pos="4536"/>
+        <w:tab w:val="right" w:pos="9072"/>
+      </w:tabs>
+      <w:spacing w:after="0" w:line="240" w:lineRule="auto"/>
+    </w:pPr>
+  </w:style>
+  <w:style w:type="character" w:customStyle="1" w:styleId="PieddepageCar">
+    <w:name w:val="Pied de page Car"/>
+    <w:basedOn w:val="Policepardfaut"/>
+    <w:link w:val="Pieddepage"/>
+    <w:uiPriority w:val="99"/>
+    <w:rsid w:val="001C30D9"/>
+    <w:rPr>
+      <w:rFonts w:ascii="Calibri" w:hAnsi="Calibri"/>
+      <w:sz w:val="24"/>
+    </w:rPr>
+  </w:style>
+  <w:style w:type="table" w:styleId="Grilledutableau">
+    <w:name w:val="Table Grid"/>
+    <w:basedOn w:val="TableauNormal"/>
+    <w:uiPriority w:val="59"/>
+    <w:rsid w:val="001C30D9"/>
+    <w:pPr>
+      <w:spacing w:after="0" w:line="240" w:lineRule="auto"/>
+    </w:pPr>
+    <w:tblPr>
+      <w:tblBorders>
+        <w:top w:val="single" w:sz="4" w:space="0" w:color="auto"/>
+        <w:left w:val="single" w:sz="4" w:space="0" w:color="auto"/>
+        <w:bottom w:val="single" w:sz="4" w:space="0" w:color="auto"/>
+        <w:right w:val="single" w:sz="4" w:space="0" w:color="auto"/>
+        <w:insideH w:val="single" w:sz="4" w:space="0" w:color="auto"/>
+        <w:insideV w:val="single" w:sz="4" w:space="0" w:color="auto"/>
+      </w:tblBorders>
+    </w:tblPr>
+  </w:style>
+  <w:style w:type="paragraph" w:styleId="Textedebulles">
+    <w:name w:val="Balloon Text"/>
+    <w:basedOn w:val="Normal"/>
+    <w:link w:val="TextedebullesCar"/>
+    <w:uiPriority w:val="99"/>
+    <w:semiHidden/>
+    <w:unhideWhenUsed/>
+    <w:rsid w:val="0041167F"/>
+    <w:pPr>
+      <w:spacing w:after="0" w:line="240" w:lineRule="auto"/>
+    </w:pPr>
+    <w:rPr>
+      <w:rFonts w:ascii="Tahoma" w:hAnsi="Tahoma" w:cs="Tahoma"/>
+      <w:sz w:val="16"/>
+      <w:szCs w:val="16"/>
+    </w:rPr>
+  </w:style>
+  <w:style w:type="character" w:customStyle="1" w:styleId="TextedebullesCar">
+    <w:name w:val="Texte de bulles Car"/>
+    <w:basedOn w:val="Policepardfaut"/>
+    <w:link w:val="Textedebulles"/>
+    <w:uiPriority w:val="99"/>
+    <w:semiHidden/>
+    <w:rsid w:val="0041167F"/>
+    <w:rPr>
+      <w:rFonts w:ascii="Tahoma" w:hAnsi="Tahoma" w:cs="Tahoma"/>
+      <w:sz w:val="16"/>
+      <w:szCs w:val="16"/>
+    </w:rPr>
   </w:style>
 </w:styles>
 </file>
@@ -679,4 +1531,16 @@
   <a:objectDefaults/>
   <a:extraClrSchemeLst/>
 </a:theme>
+</file>
+
+<file path=customXml/item1.xml><?xml version="1.0" encoding="utf-8"?>
+<b:Sources xmlns:b="http://schemas.openxmlformats.org/officeDocument/2006/bibliography" xmlns="http://schemas.openxmlformats.org/officeDocument/2006/bibliography" SelectedStyle="\APA.XSL" StyleName="APA"/>
+</file>
+
+<file path=customXml/itemProps1.xml><?xml version="1.0" encoding="utf-8"?>
+<ds:datastoreItem xmlns:ds="http://schemas.openxmlformats.org/officeDocument/2006/customXml" ds:itemID="{E9CDDE64-13B5-4203-A17A-EF0D16238C57}">
+  <ds:schemaRefs>
+    <ds:schemaRef ds:uri="http://schemas.openxmlformats.org/officeDocument/2006/bibliography"/>
+  </ds:schemaRefs>
+</ds:datastoreItem>
 </file>
</xml_diff>

<commit_message>
Ajout de la première partie de l'introduction
</commit_message>
<xml_diff>
--- a/R18_CHEVALLIERPICHONMAXIME.docx
+++ b/R18_CHEVALLIERPICHONMAXIME.docx
@@ -2,473 +2,84 @@
 <file path=word/document.xml><?xml version="1.0" encoding="utf-8"?>
 <w:document xmlns:wpc="http://schemas.microsoft.com/office/word/2010/wordprocessingCanvas" xmlns:mc="http://schemas.openxmlformats.org/markup-compatibility/2006" xmlns:o="urn:schemas-microsoft-com:office:office" xmlns:r="http://schemas.openxmlformats.org/officeDocument/2006/relationships" xmlns:m="http://schemas.openxmlformats.org/officeDocument/2006/math" xmlns:v="urn:schemas-microsoft-com:vml" xmlns:wp14="http://schemas.microsoft.com/office/word/2010/wordprocessingDrawing" xmlns:wp="http://schemas.openxmlformats.org/drawingml/2006/wordprocessingDrawing" xmlns:w10="urn:schemas-microsoft-com:office:word" xmlns:w="http://schemas.openxmlformats.org/wordprocessingml/2006/main" xmlns:w14="http://schemas.microsoft.com/office/word/2010/wordml" xmlns:wpg="http://schemas.microsoft.com/office/word/2010/wordprocessingGroup" xmlns:wpi="http://schemas.microsoft.com/office/word/2010/wordprocessingInk" xmlns:wne="http://schemas.microsoft.com/office/word/2006/wordml" xmlns:wps="http://schemas.microsoft.com/office/word/2010/wordprocessingShape" mc:Ignorable="w14 wp14">
   <w:body>
-    <w:tbl>
-      <w:tblPr>
-        <w:tblStyle w:val="Grilledutableau"/>
-        <w:tblW w:w="0" w:type="auto"/>
-        <w:tblLook w:val="04A0" w:firstRow="1" w:lastRow="0" w:firstColumn="1" w:lastColumn="0" w:noHBand="0" w:noVBand="1"/>
-      </w:tblPr>
-      <w:tblGrid>
-        <w:gridCol w:w="9211"/>
-      </w:tblGrid>
-      <w:tr>
-        <w:trPr>
-          <w:trHeight w:val="5665"/>
-        </w:trPr>
-        <w:tc>
-          <w:tcPr>
-            <w:tcW w:w="9211" w:type="dxa"/>
-          </w:tcPr>
-          <w:p>
-            <w:pPr>
-              <w:rPr>
-                <w:rFonts w:asciiTheme="minorHAnsi" w:hAnsiTheme="minorHAnsi" w:cstheme="minorHAnsi"/>
-                <w:szCs w:val="24"/>
-              </w:rPr>
-            </w:pPr>
-            <w:r>
-              <w:rPr>
-                <w:rFonts w:asciiTheme="minorHAnsi" w:hAnsiTheme="minorHAnsi" w:cstheme="minorHAnsi"/>
-                <w:szCs w:val="24"/>
-              </w:rPr>
-              <w:t>CHEVALLIER-PICHON MAXIME</w:t>
-            </w:r>
-          </w:p>
-          <w:p>
-            <w:pPr>
-              <w:rPr>
-                <w:rFonts w:asciiTheme="minorHAnsi" w:hAnsiTheme="minorHAnsi" w:cstheme="minorHAnsi"/>
-                <w:szCs w:val="24"/>
-              </w:rPr>
-            </w:pPr>
-            <w:r>
-              <w:rPr>
-                <w:rFonts w:asciiTheme="minorHAnsi" w:hAnsiTheme="minorHAnsi" w:cstheme="minorHAnsi"/>
-                <w:szCs w:val="24"/>
-              </w:rPr>
-              <w:t>CYCLE I</w:t>
-            </w:r>
-            <w:r>
-              <w:rPr>
-                <w:rFonts w:asciiTheme="minorHAnsi" w:hAnsiTheme="minorHAnsi" w:cstheme="minorHAnsi"/>
-                <w:szCs w:val="24"/>
-              </w:rPr>
-              <w:t>NGÉNIERIE INFORMATIQUE</w:t>
-            </w:r>
-            <w:r>
-              <w:rPr>
-                <w:rFonts w:asciiTheme="minorHAnsi" w:hAnsiTheme="minorHAnsi" w:cstheme="minorHAnsi"/>
-                <w:szCs w:val="24"/>
-              </w:rPr>
-              <w:t xml:space="preserve"> – 4</w:t>
-            </w:r>
-            <w:r>
-              <w:rPr>
-                <w:rFonts w:asciiTheme="minorHAnsi" w:hAnsiTheme="minorHAnsi" w:cstheme="minorHAnsi"/>
-                <w:szCs w:val="24"/>
-                <w:vertAlign w:val="superscript"/>
-              </w:rPr>
-              <w:t>ème</w:t>
-            </w:r>
-            <w:r>
-              <w:rPr>
-                <w:rFonts w:asciiTheme="minorHAnsi" w:hAnsiTheme="minorHAnsi" w:cstheme="minorHAnsi"/>
-                <w:szCs w:val="24"/>
-              </w:rPr>
-              <w:t xml:space="preserve"> année</w:t>
-            </w:r>
-          </w:p>
-          <w:p>
-            <w:pPr>
-              <w:rPr>
-                <w:rFonts w:asciiTheme="minorHAnsi" w:hAnsiTheme="minorHAnsi" w:cstheme="minorHAnsi"/>
-                <w:szCs w:val="24"/>
-              </w:rPr>
-            </w:pPr>
-          </w:p>
-        </w:tc>
-      </w:tr>
-      <w:tr>
-        <w:trPr>
-          <w:trHeight w:val="3251"/>
-        </w:trPr>
-        <w:tc>
-          <w:tcPr>
-            <w:tcW w:w="9211" w:type="dxa"/>
-          </w:tcPr>
-          <w:p>
-            <w:pPr>
-              <w:jc w:val="center"/>
-              <w:rPr>
-                <w:rFonts w:asciiTheme="minorHAnsi" w:hAnsiTheme="minorHAnsi" w:cstheme="minorHAnsi"/>
-                <w:szCs w:val="24"/>
-              </w:rPr>
-            </w:pPr>
-            <w:r>
-              <w:rPr>
-                <w:rFonts w:asciiTheme="minorHAnsi" w:hAnsiTheme="minorHAnsi" w:cstheme="minorHAnsi"/>
-                <w:sz w:val="40"/>
-                <w:szCs w:val="24"/>
-              </w:rPr>
-              <w:t xml:space="preserve">RAPPORT D’ACTIVITÉ </w:t>
-            </w:r>
-            <w:r>
-              <w:rPr>
-                <w:rFonts w:asciiTheme="minorHAnsi" w:hAnsiTheme="minorHAnsi" w:cstheme="minorHAnsi"/>
-                <w:sz w:val="40"/>
-                <w:szCs w:val="24"/>
-              </w:rPr>
-              <w:br/>
-            </w:r>
-            <w:r>
-              <w:rPr>
-                <w:rFonts w:asciiTheme="minorHAnsi" w:hAnsiTheme="minorHAnsi" w:cstheme="minorHAnsi"/>
-                <w:i/>
-                <w:color w:val="7F7F7F" w:themeColor="text1" w:themeTint="80"/>
-                <w:sz w:val="36"/>
-                <w:szCs w:val="24"/>
-              </w:rPr>
-              <w:t>[TITRE DU PROJET PRINCIPAL]</w:t>
-            </w:r>
-          </w:p>
-        </w:tc>
-      </w:tr>
-      <w:tr>
-        <w:trPr>
-          <w:trHeight w:val="4422"/>
-        </w:trPr>
-        <w:tc>
-          <w:tcPr>
-            <w:tcW w:w="9211" w:type="dxa"/>
-          </w:tcPr>
-          <w:p>
-            <w:pPr>
-              <w:rPr>
-                <w:rFonts w:asciiTheme="minorHAnsi" w:hAnsiTheme="minorHAnsi" w:cstheme="minorHAnsi"/>
-                <w:szCs w:val="24"/>
-              </w:rPr>
-            </w:pPr>
-          </w:p>
-          <w:p>
-            <w:pPr>
-              <w:rPr>
-                <w:rFonts w:asciiTheme="minorHAnsi" w:hAnsiTheme="minorHAnsi" w:cstheme="minorHAnsi"/>
-                <w:szCs w:val="24"/>
-              </w:rPr>
-            </w:pPr>
-          </w:p>
-          <w:p>
-            <w:pPr>
-              <w:rPr>
-                <w:rFonts w:asciiTheme="minorHAnsi" w:hAnsiTheme="minorHAnsi" w:cstheme="minorHAnsi"/>
-                <w:szCs w:val="24"/>
-              </w:rPr>
-            </w:pPr>
-          </w:p>
-          <w:p>
-            <w:pPr>
-              <w:rPr>
-                <w:rFonts w:asciiTheme="minorHAnsi" w:hAnsiTheme="minorHAnsi" w:cstheme="minorHAnsi"/>
-                <w:szCs w:val="24"/>
-              </w:rPr>
-            </w:pPr>
-          </w:p>
-          <w:p>
-            <w:pPr>
-              <w:rPr>
-                <w:rFonts w:asciiTheme="minorHAnsi" w:hAnsiTheme="minorHAnsi" w:cstheme="minorHAnsi"/>
-                <w:szCs w:val="24"/>
-              </w:rPr>
-            </w:pPr>
-          </w:p>
-          <w:p>
-            <w:pPr>
-              <w:rPr>
-                <w:rFonts w:asciiTheme="minorHAnsi" w:hAnsiTheme="minorHAnsi" w:cstheme="minorHAnsi"/>
-                <w:szCs w:val="24"/>
-              </w:rPr>
-            </w:pPr>
-          </w:p>
-          <w:tbl>
-            <w:tblPr>
-              <w:tblStyle w:val="Grilledutableau"/>
-              <w:tblW w:w="0" w:type="auto"/>
-              <w:tblLook w:val="04A0" w:firstRow="1" w:lastRow="0" w:firstColumn="1" w:lastColumn="0" w:noHBand="0" w:noVBand="1"/>
-            </w:tblPr>
-            <w:tblGrid>
-              <w:gridCol w:w="4496"/>
-              <w:gridCol w:w="4489"/>
-            </w:tblGrid>
-            <w:tr>
-              <w:tc>
-                <w:tcPr>
-                  <w:tcW w:w="4605" w:type="dxa"/>
-                  <w:vAlign w:val="center"/>
-                </w:tcPr>
-                <w:p>
-                  <w:pPr>
-                    <w:jc w:val="center"/>
-                    <w:rPr>
-                      <w:rFonts w:asciiTheme="minorHAnsi" w:hAnsiTheme="minorHAnsi" w:cstheme="minorHAnsi"/>
-                      <w:szCs w:val="24"/>
-                    </w:rPr>
-                  </w:pPr>
-                  <w:r>
-                    <w:rPr>
-                      <w:rFonts w:asciiTheme="minorHAnsi" w:hAnsiTheme="minorHAnsi" w:cstheme="minorHAnsi"/>
-                      <w:noProof/>
-                      <w:szCs w:val="24"/>
-                      <w:lang w:eastAsia="fr-FR"/>
-                    </w:rPr>
-                    <w:drawing>
-                      <wp:inline distT="0" distB="0" distL="0" distR="0" wp14:anchorId="365F16D7" wp14:editId="78FC10C4">
-                        <wp:extent cx="1965278" cy="1086075"/>
-                        <wp:effectExtent l="0" t="0" r="0" b="0"/>
-                        <wp:docPr id="1" name="Image 1"/>
-                        <wp:cNvGraphicFramePr>
-                          <a:graphicFrameLocks xmlns:a="http://schemas.openxmlformats.org/drawingml/2006/main" noChangeAspect="1"/>
-                        </wp:cNvGraphicFramePr>
-                        <a:graphic xmlns:a="http://schemas.openxmlformats.org/drawingml/2006/main">
-                          <a:graphicData uri="http://schemas.openxmlformats.org/drawingml/2006/picture">
-                            <pic:pic xmlns:pic="http://schemas.openxmlformats.org/drawingml/2006/picture">
-                              <pic:nvPicPr>
-                                <pic:cNvPr id="0" name="logo-epsi.jpg"/>
-                                <pic:cNvPicPr/>
-                              </pic:nvPicPr>
-                              <pic:blipFill>
-                                <a:blip r:embed="rId8">
-                                  <a:extLst>
-                                    <a:ext uri="{28A0092B-C50C-407E-A947-70E740481C1C}">
-                                      <a14:useLocalDpi xmlns:a14="http://schemas.microsoft.com/office/drawing/2010/main" val="0"/>
-                                    </a:ext>
-                                  </a:extLst>
-                                </a:blip>
-                                <a:stretch>
-                                  <a:fillRect/>
-                                </a:stretch>
-                              </pic:blipFill>
-                              <pic:spPr>
-                                <a:xfrm>
-                                  <a:off x="0" y="0"/>
-                                  <a:ext cx="1966823" cy="1086929"/>
-                                </a:xfrm>
-                                <a:prstGeom prst="rect">
-                                  <a:avLst/>
-                                </a:prstGeom>
-                              </pic:spPr>
-                            </pic:pic>
-                          </a:graphicData>
-                        </a:graphic>
-                      </wp:inline>
-                    </w:drawing>
-                  </w:r>
-                </w:p>
-              </w:tc>
-              <w:tc>
-                <w:tcPr>
-                  <w:tcW w:w="4606" w:type="dxa"/>
-                  <w:vAlign w:val="center"/>
-                </w:tcPr>
-                <w:p>
-                  <w:pPr>
-                    <w:jc w:val="center"/>
-                    <w:rPr>
-                      <w:rFonts w:asciiTheme="minorHAnsi" w:hAnsiTheme="minorHAnsi" w:cstheme="minorHAnsi"/>
-                      <w:szCs w:val="24"/>
-                    </w:rPr>
-                  </w:pPr>
-                  <w:r>
-                    <w:rPr>
-                      <w:rFonts w:asciiTheme="minorHAnsi" w:hAnsiTheme="minorHAnsi" w:cstheme="minorHAnsi"/>
-                      <w:noProof/>
-                      <w:szCs w:val="24"/>
-                      <w:lang w:eastAsia="fr-FR"/>
-                    </w:rPr>
-                    <w:drawing>
-                      <wp:inline distT="0" distB="0" distL="0" distR="0" wp14:anchorId="404EED81" wp14:editId="2EFA3C17">
-                        <wp:extent cx="1896785" cy="903331"/>
-                        <wp:effectExtent l="0" t="0" r="8255" b="0"/>
-                        <wp:docPr id="2" name="Image 2"/>
-                        <wp:cNvGraphicFramePr>
-                          <a:graphicFrameLocks xmlns:a="http://schemas.openxmlformats.org/drawingml/2006/main" noChangeAspect="1"/>
-                        </wp:cNvGraphicFramePr>
-                        <a:graphic xmlns:a="http://schemas.openxmlformats.org/drawingml/2006/main">
-                          <a:graphicData uri="http://schemas.openxmlformats.org/drawingml/2006/picture">
-                            <pic:pic xmlns:pic="http://schemas.openxmlformats.org/drawingml/2006/picture">
-                              <pic:nvPicPr>
-                                <pic:cNvPr id="0" name="logo-pole-emploi.png"/>
-                                <pic:cNvPicPr/>
-                              </pic:nvPicPr>
-                              <pic:blipFill>
-                                <a:blip r:embed="rId9" cstate="print">
-                                  <a:extLst>
-                                    <a:ext uri="{28A0092B-C50C-407E-A947-70E740481C1C}">
-                                      <a14:useLocalDpi xmlns:a14="http://schemas.microsoft.com/office/drawing/2010/main" val="0"/>
-                                    </a:ext>
-                                  </a:extLst>
-                                </a:blip>
-                                <a:stretch>
-                                  <a:fillRect/>
-                                </a:stretch>
-                              </pic:blipFill>
-                              <pic:spPr>
-                                <a:xfrm>
-                                  <a:off x="0" y="0"/>
-                                  <a:ext cx="1910141" cy="909692"/>
-                                </a:xfrm>
-                                <a:prstGeom prst="rect">
-                                  <a:avLst/>
-                                </a:prstGeom>
-                              </pic:spPr>
-                            </pic:pic>
-                          </a:graphicData>
-                        </a:graphic>
-                      </wp:inline>
-                    </w:drawing>
-                  </w:r>
-                </w:p>
-              </w:tc>
-            </w:tr>
-            <w:tr>
-              <w:tc>
-                <w:tcPr>
-                  <w:tcW w:w="4605" w:type="dxa"/>
-                  <w:vAlign w:val="center"/>
-                </w:tcPr>
-                <w:p>
-                  <w:pPr>
-                    <w:jc w:val="center"/>
-                    <w:rPr>
-                      <w:rFonts w:asciiTheme="minorHAnsi" w:hAnsiTheme="minorHAnsi" w:cstheme="minorHAnsi"/>
-                      <w:szCs w:val="24"/>
-                    </w:rPr>
-                  </w:pPr>
-                  <w:r>
-                    <w:rPr>
-                      <w:rFonts w:asciiTheme="minorHAnsi" w:hAnsiTheme="minorHAnsi" w:cstheme="minorHAnsi"/>
-                      <w:szCs w:val="24"/>
-                    </w:rPr>
-                    <w:t>EPSI BORDEAUX</w:t>
-                  </w:r>
-                  <w:r>
-                    <w:rPr>
-                      <w:rFonts w:asciiTheme="minorHAnsi" w:hAnsiTheme="minorHAnsi" w:cstheme="minorHAnsi"/>
-                      <w:szCs w:val="24"/>
-                    </w:rPr>
-                    <w:br/>
-                    <w:t>144 RUE LUCIEN FAURE</w:t>
-                  </w:r>
-                  <w:r>
-                    <w:rPr>
-                      <w:rFonts w:asciiTheme="minorHAnsi" w:hAnsiTheme="minorHAnsi" w:cstheme="minorHAnsi"/>
-                      <w:szCs w:val="24"/>
-                    </w:rPr>
-                    <w:br/>
-                    <w:t>33000 BORDEAUX</w:t>
-                  </w:r>
-                </w:p>
-              </w:tc>
-              <w:tc>
-                <w:tcPr>
-                  <w:tcW w:w="4606" w:type="dxa"/>
-                  <w:vAlign w:val="center"/>
-                </w:tcPr>
-                <w:p>
-                  <w:pPr>
-                    <w:jc w:val="center"/>
-                    <w:rPr>
-                      <w:rFonts w:asciiTheme="minorHAnsi" w:hAnsiTheme="minorHAnsi" w:cstheme="minorHAnsi"/>
-                      <w:szCs w:val="24"/>
-                    </w:rPr>
-                  </w:pPr>
-                  <w:r>
-                    <w:rPr>
-                      <w:rFonts w:asciiTheme="minorHAnsi" w:hAnsiTheme="minorHAnsi" w:cstheme="minorHAnsi"/>
-                      <w:szCs w:val="24"/>
-                    </w:rPr>
-                    <w:t>PÔLE EMPLOI</w:t>
-                  </w:r>
-                </w:p>
-                <w:p>
-                  <w:pPr>
-                    <w:jc w:val="center"/>
-                    <w:rPr>
-                      <w:rFonts w:asciiTheme="minorHAnsi" w:hAnsiTheme="minorHAnsi" w:cstheme="minorHAnsi"/>
-                      <w:szCs w:val="24"/>
-                    </w:rPr>
-                  </w:pPr>
-                  <w:r>
-                    <w:rPr>
-                      <w:rFonts w:asciiTheme="minorHAnsi" w:hAnsiTheme="minorHAnsi" w:cstheme="minorHAnsi"/>
-                      <w:szCs w:val="24"/>
-                    </w:rPr>
-                    <w:t>33B ALLÉE DE MÉGÉVIE</w:t>
-                  </w:r>
-                  <w:r>
-                    <w:rPr>
-                      <w:rFonts w:asciiTheme="minorHAnsi" w:hAnsiTheme="minorHAnsi" w:cstheme="minorHAnsi"/>
-                      <w:szCs w:val="24"/>
-                    </w:rPr>
-                    <w:br/>
-                    <w:t>33170 GRADIGNAN</w:t>
-                  </w:r>
-                </w:p>
-              </w:tc>
-            </w:tr>
-          </w:tbl>
-          <w:p>
-            <w:pPr>
-              <w:rPr>
-                <w:rFonts w:asciiTheme="minorHAnsi" w:hAnsiTheme="minorHAnsi" w:cstheme="minorHAnsi"/>
-                <w:szCs w:val="24"/>
-              </w:rPr>
-            </w:pPr>
-          </w:p>
-        </w:tc>
-      </w:tr>
-    </w:tbl>
     <w:p>
-      <w:pPr>
-        <w:rPr>
-          <w:rFonts w:asciiTheme="minorHAnsi" w:hAnsiTheme="minorHAnsi" w:cstheme="minorHAnsi"/>
-          <w:i/>
-          <w:color w:val="7F7F7F" w:themeColor="text1" w:themeTint="80"/>
-          <w:szCs w:val="24"/>
-        </w:rPr>
-      </w:pPr>
+      <w:r>
+        <w:br w:type="page"/>
+      </w:r>
     </w:p>
     <w:p>
       <w:pPr>
-        <w:rPr>
-          <w:rFonts w:asciiTheme="minorHAnsi" w:hAnsiTheme="minorHAnsi" w:cstheme="minorHAnsi"/>
-          <w:szCs w:val="24"/>
-        </w:rPr>
+        <w:pStyle w:val="Titre1"/>
       </w:pPr>
       <w:r>
-        <w:rPr>
-          <w:rFonts w:asciiTheme="minorHAnsi" w:hAnsiTheme="minorHAnsi" w:cstheme="minorHAnsi"/>
-          <w:szCs w:val="24"/>
-        </w:rPr>
+        <w:lastRenderedPageBreak/>
+        <w:t>Introduction</w:t>
+      </w:r>
+    </w:p>
+    <w:p>
+      <w:r>
         <w:br w:type="page"/>
+      </w:r>
+    </w:p>
+    <w:p>
+      <w:pPr>
+        <w:pStyle w:val="Titre1"/>
+      </w:pPr>
+      <w:r>
+        <w:lastRenderedPageBreak/>
+        <w:t>Partie 1 : Présentation de l’entreprise et de l’entité accueil</w:t>
+      </w:r>
+    </w:p>
+    <w:p>
+      <w:r>
+        <w:br w:type="page"/>
+      </w:r>
+    </w:p>
+    <w:p>
+      <w:pPr>
+        <w:pStyle w:val="Titre1"/>
+      </w:pPr>
+      <w:r>
+        <w:lastRenderedPageBreak/>
+        <w:t>Partie 2 : Actions et missions</w:t>
+      </w:r>
+    </w:p>
+    <w:p>
+      <w:r>
+        <w:br w:type="page"/>
+      </w:r>
+    </w:p>
+    <w:p>
+      <w:pPr>
+        <w:pStyle w:val="Titre1"/>
+      </w:pPr>
+      <w:r>
+        <w:lastRenderedPageBreak/>
+        <w:t>Partie 3 – Réalisations/ résultats/ bilan et discussion</w:t>
+      </w:r>
+    </w:p>
+    <w:p>
+      <w:r>
+        <w:br w:type="page"/>
+      </w:r>
+    </w:p>
+    <w:p>
+      <w:pPr>
+        <w:pStyle w:val="Titre1"/>
+      </w:pPr>
+      <w:r>
+        <w:lastRenderedPageBreak/>
+        <w:t>Conclusion</w:t>
       </w:r>
       <w:bookmarkStart w:id="0" w:name="_GoBack"/>
       <w:bookmarkEnd w:id="0"/>
     </w:p>
-    <w:p>
-      <w:pPr>
-        <w:spacing w:line="240" w:lineRule="auto"/>
-        <w:rPr>
-          <w:rFonts w:asciiTheme="minorHAnsi" w:hAnsiTheme="minorHAnsi" w:cstheme="minorHAnsi"/>
-          <w:szCs w:val="24"/>
-        </w:rPr>
-      </w:pPr>
-    </w:p>
     <w:sectPr>
-      <w:headerReference w:type="default" r:id="rId10"/>
-      <w:footerReference w:type="default" r:id="rId11"/>
+      <w:headerReference w:type="default" r:id="rId8"/>
+      <w:footerReference w:type="default" r:id="rId9"/>
       <w:pgSz w:w="11906" w:h="16838" w:code="9"/>
       <w:pgMar w:top="1701" w:right="1134" w:bottom="1701" w:left="1701" w:header="709" w:footer="709" w:gutter="0"/>
-      <w:pgNumType w:start="0"/>
+      <w:pgNumType w:start="1"/>
       <w:cols w:space="708"/>
       <w:docGrid w:linePitch="360"/>
     </w:sectPr>
@@ -505,7 +116,7 @@
 <w:ftr xmlns:wpc="http://schemas.microsoft.com/office/word/2010/wordprocessingCanvas" xmlns:mc="http://schemas.openxmlformats.org/markup-compatibility/2006" xmlns:o="urn:schemas-microsoft-com:office:office" xmlns:r="http://schemas.openxmlformats.org/officeDocument/2006/relationships" xmlns:m="http://schemas.openxmlformats.org/officeDocument/2006/math" xmlns:v="urn:schemas-microsoft-com:vml" xmlns:wp14="http://schemas.microsoft.com/office/word/2010/wordprocessingDrawing" xmlns:wp="http://schemas.openxmlformats.org/drawingml/2006/wordprocessingDrawing" xmlns:w10="urn:schemas-microsoft-com:office:word" xmlns:w="http://schemas.openxmlformats.org/wordprocessingml/2006/main" xmlns:w14="http://schemas.microsoft.com/office/word/2010/wordml" xmlns:wpg="http://schemas.microsoft.com/office/word/2010/wordprocessingGroup" xmlns:wpi="http://schemas.microsoft.com/office/word/2010/wordprocessingInk" xmlns:wne="http://schemas.microsoft.com/office/word/2006/wordml" xmlns:wps="http://schemas.microsoft.com/office/word/2010/wordprocessingShape" mc:Ignorable="w14 wp14">
   <w:sdt>
     <w:sdtPr>
-      <w:id w:val="923304596"/>
+      <w:id w:val="-2123752329"/>
       <w:docPartObj>
         <w:docPartGallery w:val="Page Numbers (Bottom of Page)"/>
         <w:docPartUnique/>
@@ -515,37 +126,270 @@
       <w:p>
         <w:pPr>
           <w:pStyle w:val="Pieddepage"/>
-          <w:jc w:val="right"/>
         </w:pPr>
-        <w:r>
-          <w:fldChar w:fldCharType="begin"/>
-        </w:r>
-        <w:r>
-          <w:instrText>PAGE   \* MERGEFORMAT</w:instrText>
-        </w:r>
-        <w:r>
-          <w:fldChar w:fldCharType="separate"/>
-        </w:r>
         <w:r>
           <w:rPr>
             <w:noProof/>
           </w:rPr>
-          <w:t>1</w:t>
-        </w:r>
-        <w:r>
-          <w:fldChar w:fldCharType="end"/>
+          <mc:AlternateContent>
+            <mc:Choice Requires="wpg">
+              <w:drawing>
+                <wp:anchor distT="0" distB="0" distL="114300" distR="114300" simplePos="0" relativeHeight="251659264" behindDoc="0" locked="0" layoutInCell="1" allowOverlap="1" wp14:editId="61B531F4">
+                  <wp:simplePos x="0" y="0"/>
+                  <wp:positionH relativeFrom="page">
+                    <wp:align>center</wp:align>
+                  </wp:positionH>
+                  <wp:positionV relativeFrom="bottomMargin">
+                    <wp:align>center</wp:align>
+                  </wp:positionV>
+                  <wp:extent cx="7781925" cy="190500"/>
+                  <wp:effectExtent l="9525" t="9525" r="9525" b="0"/>
+                  <wp:wrapNone/>
+                  <wp:docPr id="642" name="Groupe 33"/>
+                  <wp:cNvGraphicFramePr>
+                    <a:graphicFrameLocks xmlns:a="http://schemas.openxmlformats.org/drawingml/2006/main"/>
+                  </wp:cNvGraphicFramePr>
+                  <a:graphic xmlns:a="http://schemas.openxmlformats.org/drawingml/2006/main">
+                    <a:graphicData uri="http://schemas.microsoft.com/office/word/2010/wordprocessingGroup">
+                      <wpg:wgp>
+                        <wpg:cNvGrpSpPr>
+                          <a:grpSpLocks/>
+                        </wpg:cNvGrpSpPr>
+                        <wpg:grpSpPr bwMode="auto">
+                          <a:xfrm>
+                            <a:off x="0" y="0"/>
+                            <a:ext cx="7753338" cy="190500"/>
+                            <a:chOff x="0" y="14970"/>
+                            <a:chExt cx="12255" cy="300"/>
+                          </a:xfrm>
+                        </wpg:grpSpPr>
+                        <wps:wsp>
+                          <wps:cNvPr id="643" name="Text Box 25"/>
+                          <wps:cNvSpPr txBox="1">
+                            <a:spLocks noChangeArrowheads="1"/>
+                          </wps:cNvSpPr>
+                          <wps:spPr bwMode="auto">
+                            <a:xfrm>
+                              <a:off x="10803" y="14982"/>
+                              <a:ext cx="659" cy="288"/>
+                            </a:xfrm>
+                            <a:prstGeom prst="rect">
+                              <a:avLst/>
+                            </a:prstGeom>
+                            <a:noFill/>
+                            <a:extLst>
+                              <a:ext uri="{909E8E84-426E-40DD-AFC4-6F175D3DCCD1}">
+                                <a14:hiddenFill xmlns:a14="http://schemas.microsoft.com/office/drawing/2010/main">
+                                  <a:solidFill>
+                                    <a:srgbClr val="FFFFFF"/>
+                                  </a:solidFill>
+                                </a14:hiddenFill>
+                              </a:ext>
+                              <a:ext uri="{91240B29-F687-4F45-9708-019B960494DF}">
+                                <a14:hiddenLine xmlns:a14="http://schemas.microsoft.com/office/drawing/2010/main" w="9525">
+                                  <a:solidFill>
+                                    <a:srgbClr val="000000"/>
+                                  </a:solidFill>
+                                  <a:miter lim="800000"/>
+                                  <a:headEnd/>
+                                  <a:tailEnd/>
+                                </a14:hiddenLine>
+                              </a:ext>
+                            </a:extLst>
+                          </wps:spPr>
+                          <wps:txbx>
+                            <w:txbxContent>
+                              <w:p>
+                                <w:pPr>
+                                  <w:jc w:val="center"/>
+                                </w:pPr>
+                                <w:r>
+                                  <w:fldChar w:fldCharType="begin"/>
+                                </w:r>
+                                <w:r>
+                                  <w:instrText>PAGE    \* MERGEFORMAT</w:instrText>
+                                </w:r>
+                                <w:r>
+                                  <w:fldChar w:fldCharType="separate"/>
+                                </w:r>
+                                <w:r>
+                                  <w:rPr>
+                                    <w:noProof/>
+                                    <w:color w:val="8C8C8C" w:themeColor="background1" w:themeShade="8C"/>
+                                  </w:rPr>
+                                  <w:t>6</w:t>
+                                </w:r>
+                                <w:r>
+                                  <w:rPr>
+                                    <w:color w:val="8C8C8C" w:themeColor="background1" w:themeShade="8C"/>
+                                  </w:rPr>
+                                  <w:fldChar w:fldCharType="end"/>
+                                </w:r>
+                              </w:p>
+                            </w:txbxContent>
+                          </wps:txbx>
+                          <wps:bodyPr rot="0" vert="horz" wrap="square" lIns="0" tIns="0" rIns="0" bIns="0" anchor="t" anchorCtr="0" upright="1">
+                            <a:noAutofit/>
+                          </wps:bodyPr>
+                        </wps:wsp>
+                        <wpg:grpSp>
+                          <wpg:cNvPr id="644" name="Group 31"/>
+                          <wpg:cNvGrpSpPr>
+                            <a:grpSpLocks/>
+                          </wpg:cNvGrpSpPr>
+                          <wpg:grpSpPr bwMode="auto">
+                            <a:xfrm flipH="1">
+                              <a:off x="0" y="14970"/>
+                              <a:ext cx="12255" cy="230"/>
+                              <a:chOff x="-8" y="14978"/>
+                              <a:chExt cx="12255" cy="230"/>
+                            </a:xfrm>
+                          </wpg:grpSpPr>
+                          <wps:wsp>
+                            <wps:cNvPr id="645" name="AutoShape 27"/>
+                            <wps:cNvCnPr>
+                              <a:cxnSpLocks noChangeShapeType="1"/>
+                            </wps:cNvCnPr>
+                            <wps:spPr bwMode="auto">
+                              <a:xfrm flipV="1">
+                                <a:off x="-8" y="14978"/>
+                                <a:ext cx="1260" cy="230"/>
+                              </a:xfrm>
+                              <a:prstGeom prst="bentConnector3">
+                                <a:avLst>
+                                  <a:gd name="adj1" fmla="val 50000"/>
+                                </a:avLst>
+                              </a:prstGeom>
+                              <a:noFill/>
+                              <a:ln w="9525">
+                                <a:solidFill>
+                                  <a:srgbClr val="A5A5A5"/>
+                                </a:solidFill>
+                                <a:miter lim="800000"/>
+                                <a:headEnd/>
+                                <a:tailEnd/>
+                              </a:ln>
+                              <a:extLst>
+                                <a:ext uri="{909E8E84-426E-40DD-AFC4-6F175D3DCCD1}">
+                                  <a14:hiddenFill xmlns:a14="http://schemas.microsoft.com/office/drawing/2010/main">
+                                    <a:noFill/>
+                                  </a14:hiddenFill>
+                                </a:ext>
+                              </a:extLst>
+                            </wps:spPr>
+                            <wps:bodyPr/>
+                          </wps:wsp>
+                          <wps:wsp>
+                            <wps:cNvPr id="646" name="AutoShape 28"/>
+                            <wps:cNvCnPr>
+                              <a:cxnSpLocks noChangeShapeType="1"/>
+                            </wps:cNvCnPr>
+                            <wps:spPr bwMode="auto">
+                              <a:xfrm rot="10800000">
+                                <a:off x="1252" y="14978"/>
+                                <a:ext cx="10995" cy="230"/>
+                              </a:xfrm>
+                              <a:prstGeom prst="bentConnector3">
+                                <a:avLst>
+                                  <a:gd name="adj1" fmla="val 96778"/>
+                                </a:avLst>
+                              </a:prstGeom>
+                              <a:noFill/>
+                              <a:ln w="9525">
+                                <a:solidFill>
+                                  <a:srgbClr val="A5A5A5"/>
+                                </a:solidFill>
+                                <a:miter lim="800000"/>
+                                <a:headEnd/>
+                                <a:tailEnd/>
+                              </a:ln>
+                              <a:extLst>
+                                <a:ext uri="{909E8E84-426E-40DD-AFC4-6F175D3DCCD1}">
+                                  <a14:hiddenFill xmlns:a14="http://schemas.microsoft.com/office/drawing/2010/main">
+                                    <a:noFill/>
+                                  </a14:hiddenFill>
+                                </a:ext>
+                              </a:extLst>
+                            </wps:spPr>
+                            <wps:bodyPr/>
+                          </wps:wsp>
+                        </wpg:grpSp>
+                      </wpg:wgp>
+                    </a:graphicData>
+                  </a:graphic>
+                  <wp14:sizeRelH relativeFrom="page">
+                    <wp14:pctWidth>100000</wp14:pctWidth>
+                  </wp14:sizeRelH>
+                  <wp14:sizeRelV relativeFrom="page">
+                    <wp14:pctHeight>0</wp14:pctHeight>
+                  </wp14:sizeRelV>
+                </wp:anchor>
+              </w:drawing>
+            </mc:Choice>
+            <mc:Fallback>
+              <w:pict>
+                <v:group id="Groupe 33" o:spid="_x0000_s1026" style="position:absolute;margin-left:0;margin-top:0;width:612.75pt;height:15pt;z-index:251659264;mso-width-percent:1000;mso-position-horizontal:center;mso-position-horizontal-relative:page;mso-position-vertical:center;mso-position-vertical-relative:bottom-margin-area;mso-width-percent:1000" coordorigin=",14970" coordsize="12255,300" o:gfxdata="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">
+                  <v:shapetype id="_x0000_t202" coordsize="21600,21600" o:spt="202" path="m,l,21600r21600,l21600,xe">
+                    <v:stroke joinstyle="miter"/>
+                    <v:path gradientshapeok="t" o:connecttype="rect"/>
+                  </v:shapetype>
+                  <v:shape id="Text Box 25" o:spid="_x0000_s1027" type="#_x0000_t202" style="position:absolute;left:10803;top:14982;width:659;height:288;visibility:visible;mso-wrap-style:square;v-text-anchor:top" o:gfxdata="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" filled="f" stroked="f">
+                    <v:textbox inset="0,0,0,0">
+                      <w:txbxContent>
+                        <w:p>
+                          <w:pPr>
+                            <w:jc w:val="center"/>
+                          </w:pPr>
+                          <w:r>
+                            <w:fldChar w:fldCharType="begin"/>
+                          </w:r>
+                          <w:r>
+                            <w:instrText>PAGE    \* MERGEFORMAT</w:instrText>
+                          </w:r>
+                          <w:r>
+                            <w:fldChar w:fldCharType="separate"/>
+                          </w:r>
+                          <w:r>
+                            <w:rPr>
+                              <w:noProof/>
+                              <w:color w:val="8C8C8C" w:themeColor="background1" w:themeShade="8C"/>
+                            </w:rPr>
+                            <w:t>6</w:t>
+                          </w:r>
+                          <w:r>
+                            <w:rPr>
+                              <w:color w:val="8C8C8C" w:themeColor="background1" w:themeShade="8C"/>
+                            </w:rPr>
+                            <w:fldChar w:fldCharType="end"/>
+                          </w:r>
+                        </w:p>
+                      </w:txbxContent>
+                    </v:textbox>
+                  </v:shape>
+                  <v:group id="Group 31" o:spid="_x0000_s1028" style="position:absolute;top:14970;width:12255;height:230;flip:x" coordorigin="-8,14978" coordsize="12255,230" o:gfxdata="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">
+                    <v:shapetype id="_x0000_t34" coordsize="21600,21600" o:spt="34" o:oned="t" adj="10800" path="m,l@0,0@0,21600,21600,21600e" filled="f">
+                      <v:stroke joinstyle="miter"/>
+                      <v:formulas>
+                        <v:f eqn="val #0"/>
+                      </v:formulas>
+                      <v:path arrowok="t" fillok="f" o:connecttype="none"/>
+                      <v:handles>
+                        <v:h position="#0,center"/>
+                      </v:handles>
+                      <o:lock v:ext="edit" shapetype="t"/>
+                    </v:shapetype>
+                    <v:shape id="AutoShape 27" o:spid="_x0000_s1029" type="#_x0000_t34" style="position:absolute;left:-8;top:14978;width:1260;height:230;flip:y;visibility:visible;mso-wrap-style:square" o:connectortype="elbow" o:gfxdata="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" strokecolor="#a5a5a5"/>
+                    <v:shape id="AutoShape 28" o:spid="_x0000_s1030" type="#_x0000_t34" style="position:absolute;left:1252;top:14978;width:10995;height:230;rotation:180;visibility:visible;mso-wrap-style:square" o:connectortype="elbow" o:gfxdata="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" adj="20904" strokecolor="#a5a5a5"/>
+                  </v:group>
+                  <w10:wrap anchorx="page" anchory="margin"/>
+                </v:group>
+              </w:pict>
+            </mc:Fallback>
+          </mc:AlternateContent>
         </w:r>
       </w:p>
     </w:sdtContent>
   </w:sdt>
-  <w:p>
-    <w:pPr>
-      <w:pStyle w:val="Pieddepage"/>
-    </w:pPr>
-    <w:r>
-      <w:t>EPSI Bordeaux</w:t>
-    </w:r>
-  </w:p>
 </w:ftr>
 </file>
 
@@ -821,6 +665,29 @@
       <w:sz w:val="24"/>
     </w:rPr>
   </w:style>
+  <w:style w:type="paragraph" w:styleId="Titre1">
+    <w:name w:val="heading 1"/>
+    <w:basedOn w:val="Normal"/>
+    <w:next w:val="Normal"/>
+    <w:link w:val="Titre1Car"/>
+    <w:uiPriority w:val="9"/>
+    <w:qFormat/>
+    <w:rsid w:val="00BC698E"/>
+    <w:pPr>
+      <w:keepNext/>
+      <w:keepLines/>
+      <w:spacing w:before="480" w:after="0"/>
+      <w:outlineLvl w:val="0"/>
+    </w:pPr>
+    <w:rPr>
+      <w:rFonts w:asciiTheme="majorHAnsi" w:eastAsiaTheme="majorEastAsia" w:hAnsiTheme="majorHAnsi" w:cstheme="majorBidi"/>
+      <w:b/>
+      <w:bCs/>
+      <w:color w:val="365F91" w:themeColor="accent1" w:themeShade="BF"/>
+      <w:sz w:val="28"/>
+      <w:szCs w:val="28"/>
+    </w:rPr>
+  </w:style>
   <w:style w:type="character" w:default="1" w:styleId="Policepardfaut">
     <w:name w:val="Default Paragraph Font"/>
     <w:uiPriority w:val="1"/>
@@ -947,6 +814,37 @@
       <w:rFonts w:ascii="Tahoma" w:hAnsi="Tahoma" w:cs="Tahoma"/>
       <w:sz w:val="16"/>
       <w:szCs w:val="16"/>
+    </w:rPr>
+  </w:style>
+  <w:style w:type="character" w:customStyle="1" w:styleId="Titre1Car">
+    <w:name w:val="Titre 1 Car"/>
+    <w:basedOn w:val="Policepardfaut"/>
+    <w:link w:val="Titre1"/>
+    <w:uiPriority w:val="9"/>
+    <w:rsid w:val="00BC698E"/>
+    <w:rPr>
+      <w:rFonts w:asciiTheme="majorHAnsi" w:eastAsiaTheme="majorEastAsia" w:hAnsiTheme="majorHAnsi" w:cstheme="majorBidi"/>
+      <w:b/>
+      <w:bCs/>
+      <w:color w:val="365F91" w:themeColor="accent1" w:themeShade="BF"/>
+      <w:sz w:val="28"/>
+      <w:szCs w:val="28"/>
+    </w:rPr>
+  </w:style>
+  <w:style w:type="paragraph" w:styleId="En-ttedetabledesmatires">
+    <w:name w:val="TOC Heading"/>
+    <w:basedOn w:val="Titre1"/>
+    <w:next w:val="Normal"/>
+    <w:uiPriority w:val="39"/>
+    <w:semiHidden/>
+    <w:unhideWhenUsed/>
+    <w:qFormat/>
+    <w:rsid w:val="00BC698E"/>
+    <w:pPr>
+      <w:outlineLvl w:val="9"/>
+    </w:pPr>
+    <w:rPr>
+      <w:lang w:eastAsia="fr-FR"/>
     </w:rPr>
   </w:style>
 </w:styles>
@@ -1117,6 +1015,29 @@
       <w:sz w:val="24"/>
     </w:rPr>
   </w:style>
+  <w:style w:type="paragraph" w:styleId="Titre1">
+    <w:name w:val="heading 1"/>
+    <w:basedOn w:val="Normal"/>
+    <w:next w:val="Normal"/>
+    <w:link w:val="Titre1Car"/>
+    <w:uiPriority w:val="9"/>
+    <w:qFormat/>
+    <w:rsid w:val="00BC698E"/>
+    <w:pPr>
+      <w:keepNext/>
+      <w:keepLines/>
+      <w:spacing w:before="480" w:after="0"/>
+      <w:outlineLvl w:val="0"/>
+    </w:pPr>
+    <w:rPr>
+      <w:rFonts w:asciiTheme="majorHAnsi" w:eastAsiaTheme="majorEastAsia" w:hAnsiTheme="majorHAnsi" w:cstheme="majorBidi"/>
+      <w:b/>
+      <w:bCs/>
+      <w:color w:val="365F91" w:themeColor="accent1" w:themeShade="BF"/>
+      <w:sz w:val="28"/>
+      <w:szCs w:val="28"/>
+    </w:rPr>
+  </w:style>
   <w:style w:type="character" w:default="1" w:styleId="Policepardfaut">
     <w:name w:val="Default Paragraph Font"/>
     <w:uiPriority w:val="1"/>
@@ -1243,6 +1164,37 @@
       <w:rFonts w:ascii="Tahoma" w:hAnsi="Tahoma" w:cs="Tahoma"/>
       <w:sz w:val="16"/>
       <w:szCs w:val="16"/>
+    </w:rPr>
+  </w:style>
+  <w:style w:type="character" w:customStyle="1" w:styleId="Titre1Car">
+    <w:name w:val="Titre 1 Car"/>
+    <w:basedOn w:val="Policepardfaut"/>
+    <w:link w:val="Titre1"/>
+    <w:uiPriority w:val="9"/>
+    <w:rsid w:val="00BC698E"/>
+    <w:rPr>
+      <w:rFonts w:asciiTheme="majorHAnsi" w:eastAsiaTheme="majorEastAsia" w:hAnsiTheme="majorHAnsi" w:cstheme="majorBidi"/>
+      <w:b/>
+      <w:bCs/>
+      <w:color w:val="365F91" w:themeColor="accent1" w:themeShade="BF"/>
+      <w:sz w:val="28"/>
+      <w:szCs w:val="28"/>
+    </w:rPr>
+  </w:style>
+  <w:style w:type="paragraph" w:styleId="En-ttedetabledesmatires">
+    <w:name w:val="TOC Heading"/>
+    <w:basedOn w:val="Titre1"/>
+    <w:next w:val="Normal"/>
+    <w:uiPriority w:val="39"/>
+    <w:semiHidden/>
+    <w:unhideWhenUsed/>
+    <w:qFormat/>
+    <w:rsid w:val="00BC698E"/>
+    <w:pPr>
+      <w:outlineLvl w:val="9"/>
+    </w:pPr>
+    <w:rPr>
+      <w:lang w:eastAsia="fr-FR"/>
     </w:rPr>
   </w:style>
 </w:styles>
@@ -1538,7 +1490,7 @@
 </file>
 
 <file path=customXml/itemProps1.xml><?xml version="1.0" encoding="utf-8"?>
-<ds:datastoreItem xmlns:ds="http://schemas.openxmlformats.org/officeDocument/2006/customXml" ds:itemID="{E9CDDE64-13B5-4203-A17A-EF0D16238C57}">
+<ds:datastoreItem xmlns:ds="http://schemas.openxmlformats.org/officeDocument/2006/customXml" ds:itemID="{93F57B7D-E381-4C23-9973-8D32A3817411}">
   <ds:schemaRefs>
     <ds:schemaRef ds:uri="http://schemas.openxmlformats.org/officeDocument/2006/bibliography"/>
   </ds:schemaRefs>

</xml_diff>